<commit_message>
Lab 5 Task 0 finished
</commit_message>
<xml_diff>
--- a/lab_5/p0/LabAssignment5_Task0.docx
+++ b/lab_5/p0/LabAssignment5_Task0.docx
@@ -6146,39 +6146,53 @@
         </w:rPr>
         <w:t>then ALUResult = 32  (there are 32 0’s)</w:t>
       </w:r>
+    </w:p>
+    <w:p>
+      <w:pPr>
+        <w:rPr>
+          <w:color w:val="000000"/>
+          <w:highlight w:val="yellow"/>
+        </w:rPr>
+      </w:pPr>
+      <w:r>
+        <w:rPr>
+          <w:color w:val="000000"/>
+          <w:highlight w:val="yellow"/>
+        </w:rPr>
+        <w:t xml:space="preserve">7) (10 pts) </w:t>
+      </w:r>
+      <w:r>
+        <w:rPr>
+          <w:b/>
+          <w:color w:val="000000"/>
+          <w:highlight w:val="yellow"/>
+        </w:rPr>
+        <w:t>Instruction memory</w:t>
+      </w:r>
+    </w:p>
+    <w:p>
+      <w:pPr>
+        <w:ind w:left="360"/>
+        <w:rPr>
+          <w:color w:val="000000"/>
+          <w:highlight w:val="yellow"/>
+        </w:rPr>
+      </w:pPr>
+      <w:r>
+        <w:rPr>
+          <w:color w:val="000000"/>
+          <w:highlight w:val="yellow"/>
+        </w:rPr>
+        <w:t>It is used to keep the machine language (binary sequence of instructions that we want the processor to execute). The “initial” part of the code already contains the code that you will use in the next task of la</w:t>
+      </w:r>
       <w:bookmarkStart w:id="0" w:name="_GoBack"/>
       <w:bookmarkEnd w:id="0"/>
-    </w:p>
-    <w:p>
-      <w:pPr>
-        <w:rPr>
-          <w:color w:val="000000"/>
-        </w:rPr>
-      </w:pPr>
-      <w:r>
-        <w:rPr>
-          <w:color w:val="000000"/>
-        </w:rPr>
-        <w:t xml:space="preserve">7) </w:t>
-      </w:r>
-      <w:r>
-        <w:rPr>
-          <w:color w:val="000000"/>
-        </w:rPr>
-        <w:t>(</w:t>
-      </w:r>
-      <w:r>
-        <w:rPr>
-          <w:color w:val="000000"/>
-        </w:rPr>
-        <w:t xml:space="preserve">10 pts) </w:t>
-      </w:r>
-      <w:r>
-        <w:rPr>
-          <w:b/>
-          <w:color w:val="000000"/>
-        </w:rPr>
-        <w:t>Instruction memory</w:t>
+      <w:r>
+        <w:rPr>
+          <w:color w:val="000000"/>
+          <w:highlight w:val="yellow"/>
+        </w:rPr>
+        <w:t>b 5.</w:t>
       </w:r>
     </w:p>
     <w:p>
@@ -6191,93 +6205,15 @@
       <w:r>
         <w:rPr>
           <w:color w:val="000000"/>
-        </w:rPr>
-        <w:t>It is used to keep the machine language (</w:t>
-      </w:r>
-      <w:r>
-        <w:rPr>
-          <w:color w:val="000000"/>
-        </w:rPr>
-        <w:t xml:space="preserve">binary </w:t>
-      </w:r>
-      <w:r>
-        <w:rPr>
-          <w:color w:val="000000"/>
-        </w:rPr>
-        <w:t xml:space="preserve">sequence of instructions that we want the processor to execute). The </w:t>
-      </w:r>
-      <w:r>
-        <w:rPr>
-          <w:color w:val="000000"/>
-        </w:rPr>
-        <w:t>“</w:t>
-      </w:r>
-      <w:r>
-        <w:rPr>
-          <w:color w:val="000000"/>
-        </w:rPr>
-        <w:t>initial</w:t>
-      </w:r>
-      <w:r>
-        <w:rPr>
-          <w:color w:val="000000"/>
-        </w:rPr>
-        <w:t>”</w:t>
-      </w:r>
-      <w:r>
-        <w:rPr>
-          <w:color w:val="000000"/>
-        </w:rPr>
-        <w:t xml:space="preserve"> part of the code already contains the </w:t>
-      </w:r>
-      <w:r>
-        <w:rPr>
-          <w:color w:val="000000"/>
-        </w:rPr>
-        <w:t>code that you will use in the next task of lab 5</w:t>
-      </w:r>
-      <w:r>
-        <w:rPr>
-          <w:color w:val="000000"/>
-        </w:rPr>
-        <w:t>.</w:t>
-      </w:r>
-    </w:p>
-    <w:p>
-      <w:pPr>
-        <w:ind w:left="360"/>
-        <w:rPr>
-          <w:color w:val="000000"/>
-        </w:rPr>
-      </w:pPr>
-      <w:r>
-        <w:rPr>
-          <w:color w:val="000000"/>
+          <w:highlight w:val="yellow"/>
         </w:rPr>
         <w:lastRenderedPageBreak/>
-        <w:t xml:space="preserve">First, read </w:t>
-      </w:r>
-      <w:r>
-        <w:rPr>
-          <w:color w:val="000000"/>
-        </w:rPr>
-        <w:t>the given .v file in the folder “InstructionMemory”</w:t>
-      </w:r>
-      <w:r>
-        <w:rPr>
-          <w:color w:val="000000"/>
-        </w:rPr>
-        <w:t xml:space="preserve"> to understand how it should be used/how it functions. Then </w:t>
-      </w:r>
-      <w:r>
-        <w:rPr>
-          <w:color w:val="000000"/>
-        </w:rPr>
-        <w:t xml:space="preserve">complete the provided testbench (use the waveform shown below for inputs) and </w:t>
-      </w:r>
-      <w:r>
-        <w:rPr>
-          <w:color w:val="000000"/>
+        <w:t xml:space="preserve">First, read the given .v file in the folder “InstructionMemory” to understand how it should be used/how it functions. Then complete the provided testbench (use the waveform shown below for inputs) and </w:t>
+      </w:r>
+      <w:r>
+        <w:rPr>
+          <w:color w:val="000000"/>
+          <w:highlight w:val="yellow"/>
           <w:u w:val="single"/>
         </w:rPr>
         <w:t>run Post-synthesis Functional simulation</w:t>
@@ -6285,6 +6221,7 @@
       <w:r>
         <w:rPr>
           <w:color w:val="000000"/>
+          <w:highlight w:val="yellow"/>
         </w:rPr>
         <w:t xml:space="preserve"> on your component.</w:t>
       </w:r>
@@ -6364,39 +6301,23 @@
         <w:ind w:left="360" w:hanging="360"/>
         <w:rPr>
           <w:color w:val="000000"/>
-        </w:rPr>
-      </w:pPr>
-      <w:r>
-        <w:rPr>
-          <w:color w:val="000000"/>
-        </w:rPr>
-        <w:t xml:space="preserve">8) </w:t>
-      </w:r>
-      <w:r>
-        <w:rPr>
-          <w:color w:val="000000"/>
-        </w:rPr>
-        <w:t>(</w:t>
-      </w:r>
-      <w:r>
-        <w:rPr>
-          <w:color w:val="000000"/>
-        </w:rPr>
-        <w:t xml:space="preserve">10 pts) </w:t>
+          <w:highlight w:val="yellow"/>
+        </w:rPr>
+      </w:pPr>
+      <w:r>
+        <w:rPr>
+          <w:color w:val="000000"/>
+          <w:highlight w:val="yellow"/>
+        </w:rPr>
+        <w:t xml:space="preserve">8) (10 pts) </w:t>
       </w:r>
       <w:r>
         <w:rPr>
           <w:b/>
           <w:color w:val="000000"/>
-        </w:rPr>
-        <w:t>Data</w:t>
-      </w:r>
-      <w:r>
-        <w:rPr>
-          <w:b/>
-          <w:color w:val="000000"/>
-        </w:rPr>
-        <w:t xml:space="preserve"> memory</w:t>
+          <w:highlight w:val="yellow"/>
+        </w:rPr>
+        <w:t>Data memory</w:t>
       </w:r>
     </w:p>
     <w:p>
@@ -6409,73 +6330,65 @@
       <w:r>
         <w:rPr>
           <w:color w:val="000000"/>
-        </w:rPr>
-        <w:t xml:space="preserve">It is </w:t>
-      </w:r>
-      <w:r>
-        <w:rPr>
-          <w:color w:val="000000"/>
-        </w:rPr>
-        <w:t xml:space="preserve">used to keep the result from ALU (used in the later </w:t>
-      </w:r>
-      <w:r>
-        <w:rPr>
-          <w:color w:val="000000"/>
-        </w:rPr>
-        <w:t>tasks of lab 5</w:t>
-      </w:r>
-      <w:r>
-        <w:rPr>
-          <w:color w:val="000000"/>
-        </w:rPr>
-        <w:t xml:space="preserve">). </w:t>
-      </w:r>
-      <w:r>
-        <w:rPr>
-          <w:color w:val="000000"/>
-        </w:rPr>
-        <w:t xml:space="preserve">First, read </w:t>
-      </w:r>
-      <w:r>
-        <w:rPr>
-          <w:color w:val="000000"/>
-        </w:rPr>
-        <w:t>the given .v file in the folder</w:t>
-      </w:r>
-      <w:r>
-        <w:rPr>
-          <w:color w:val="000000"/>
-        </w:rPr>
-        <w:t xml:space="preserve"> </w:t>
-      </w:r>
-      <w:r>
-        <w:rPr>
-          <w:color w:val="000000"/>
-        </w:rPr>
-        <w:t xml:space="preserve">“DataMemory” to understand how it should be used/how it functions. Then </w:t>
-      </w:r>
-      <w:r>
-        <w:rPr>
-          <w:color w:val="000000"/>
-        </w:rPr>
-        <w:t>complete</w:t>
-      </w:r>
-      <w:r>
-        <w:rPr>
-          <w:color w:val="000000"/>
-        </w:rPr>
-        <w:t xml:space="preserve"> the provided testbench (use the waveform shown below for inputs) and </w:t>
-      </w:r>
-      <w:r>
-        <w:rPr>
-          <w:color w:val="000000"/>
+          <w:highlight w:val="yellow"/>
+        </w:rPr>
+        <w:t xml:space="preserve">It is used to keep the result from ALU (used in the later tasks of lab 5). First, read the given .v file in the folder “DataMemory” to understand how it should be used/how it functions. </w:t>
+      </w:r>
+      <w:r>
+        <w:rPr>
+          <w:color w:val="000000"/>
+          <w:highlight w:val="yellow"/>
+        </w:rPr>
+        <w:fldChar w:fldCharType="begin"/>
+      </w:r>
+      <w:r>
+        <w:rPr>
+          <w:color w:val="000000"/>
+          <w:highlight w:val="yellow"/>
+        </w:rPr>
+        <w:instrText xml:space="preserve"> </w:instrText>
+      </w:r>
+      <w:r>
+        <w:rPr>
+          <w:color w:val="000000"/>
+          <w:highlight w:val="yellow"/>
+        </w:rPr>
+        <w:instrText xml:space="preserve">Then complete the provided testbench (use the waveform shown below for inputs) and </w:instrText>
+      </w:r>
+      <w:r>
+        <w:rPr>
+          <w:color w:val="000000"/>
+          <w:highlight w:val="yellow"/>
           <w:u w:val="single"/>
         </w:rPr>
-        <w:t>run Post-synthesis Functional simulation</w:t>
-      </w:r>
-      <w:r>
-        <w:rPr>
-          <w:color w:val="000000"/>
+        <w:instrText xml:space="preserve">run </w:instrText>
+      </w:r>
+      <w:r>
+        <w:rPr>
+          <w:color w:val="000000"/>
+          <w:highlight w:val="yellow"/>
+        </w:rPr>
+        <w:instrText xml:space="preserve"> </w:instrText>
+      </w:r>
+      <w:r>
+        <w:rPr>
+          <w:color w:val="000000"/>
+          <w:highlight w:val="yellow"/>
+        </w:rPr>
+        <w:fldChar w:fldCharType="end"/>
+      </w:r>
+      <w:r>
+        <w:rPr>
+          <w:color w:val="000000"/>
+          <w:highlight w:val="yellow"/>
+          <w:u w:val="single"/>
+        </w:rPr>
+        <w:t>Post-synthesis Functional simulation</w:t>
+      </w:r>
+      <w:r>
+        <w:rPr>
+          <w:color w:val="000000"/>
+          <w:highlight w:val="yellow"/>
         </w:rPr>
         <w:t xml:space="preserve"> on your component.</w:t>
       </w:r>
@@ -7582,6 +7495,7 @@
     <w:lsdException w:name="HTML Sample" w:semiHidden="1" w:unhideWhenUsed="1"/>
     <w:lsdException w:name="HTML Typewriter" w:semiHidden="1" w:unhideWhenUsed="1"/>
     <w:lsdException w:name="HTML Variable" w:semiHidden="1" w:unhideWhenUsed="1"/>
+    <w:lsdException w:name="Normal Table" w:semiHidden="1" w:unhideWhenUsed="1"/>
     <w:lsdException w:name="annotation subject" w:semiHidden="1" w:unhideWhenUsed="1"/>
     <w:lsdException w:name="No List" w:semiHidden="1" w:unhideWhenUsed="1"/>
     <w:lsdException w:name="Outline List 1" w:semiHidden="1" w:unhideWhenUsed="1"/>
@@ -7625,8 +7539,10 @@
     <w:lsdException w:name="Table Elegant" w:semiHidden="1" w:unhideWhenUsed="1"/>
     <w:lsdException w:name="Table Professional" w:semiHidden="1" w:unhideWhenUsed="1"/>
     <w:lsdException w:name="Table Subtle 1" w:semiHidden="1" w:unhideWhenUsed="1"/>
+    <w:lsdException w:name="Table Subtle 2" w:semiHidden="1" w:unhideWhenUsed="1"/>
     <w:lsdException w:name="Table Web 1" w:semiHidden="1" w:unhideWhenUsed="1"/>
     <w:lsdException w:name="Table Web 2" w:semiHidden="1" w:unhideWhenUsed="1"/>
+    <w:lsdException w:name="Table Web 3" w:semiHidden="1" w:unhideWhenUsed="1"/>
     <w:lsdException w:name="Balloon Text" w:semiHidden="1" w:unhideWhenUsed="1"/>
     <w:lsdException w:name="Table Grid" w:uiPriority="39"/>
     <w:lsdException w:name="Table Theme" w:semiHidden="1" w:unhideWhenUsed="1"/>

</xml_diff>